<commit_message>
New translations email 3 [template] partner email – list of travel documents.docx (French)
</commit_message>
<xml_diff>
--- a/public/email/crowdin/translations/fr/Email 3 [TEMPLATE] Partner email – list of travel documents.docx
+++ b/public/email/crowdin/translations/fr/Email 3 [TEMPLATE] Partner email – list of travel documents.docx
@@ -16,14 +16,14 @@
             <w:color w:val="1155cc"/>
             <w:u w:val="single"/>
           </w:rPr>
-          <w:t>English</w:t>
+          <w:t>Anglais</w:t>
         </w:r>
       </w:hyperlink>
       <w:r>
         <w:rPr>
           <w:color w:val="ff0000"/>
         </w:rPr>
-        <w:t xml:space="preserve"> / Portuguese / French / Thai / Vietnamese / Spanish</w:t>
+        <w:t xml:space="preserve"> / portugais / français / thaïlandais / vietnamien / espagnol</w:t>
       </w:r>
     </w:p>
     <w:p>
@@ -45,7 +45,7 @@
         <w:pStyle w:val="P68B1DB1-Normal2"/>
       </w:pPr>
       <w:r>
-        <w:t>English</w:t>
+        <w:t>Anglais</w:t>
       </w:r>
     </w:p>
     <w:p/>
@@ -93,10 +93,10 @@
               <w:rPr>
                 <w:b w:val="1"/>
               </w:rPr>
-              <w:t>Brief</w:t>
+              <w:t>Résumé</w:t>
             </w:r>
             <w:r>
-              <w:t>:</w:t>
+              <w:t xml:space="preserve"> :</w:t>
             </w:r>
           </w:p>
           <w:p>
@@ -105,7 +105,7 @@
               <w:spacing w:line="240" w:lineRule="auto"/>
             </w:pPr>
             <w:r>
-              <w:t xml:space="preserve">An email sent to partners in the target country who have RSVPed yes. We want them to submit their documents. It will be sent via customer.io</w:t>
+              <w:t xml:space="preserve">An email sent to partners in the target country who have RSVPed yes. We want them to submit their documents. Il sera envoyé via customer.io</w:t>
             </w:r>
           </w:p>
           <w:p>
@@ -123,10 +123,10 @@
               <w:rPr>
                 <w:b w:val="1"/>
               </w:rPr>
-              <w:t xml:space="preserve">Target audience</w:t>
+              <w:t xml:space="preserve">Public cible</w:t>
             </w:r>
             <w:r>
-              <w:t>:</w:t>
+              <w:t xml:space="preserve"> :</w:t>
             </w:r>
           </w:p>
           <w:p>
@@ -181,51 +181,51 @@
       <w:bookmarkStart w:colFirst="0" w:colLast="0" w:name="_c94s0cgytlje" w:id="1"/>
       <w:bookmarkEnd w:id="1"/>
       <w:r>
-        <w:t xml:space="preserve">Thank you for registering for </w:t>
+        <w:t xml:space="preserve">Merci de vous être inscrit au </w:t>
       </w:r>
       <w:r>
         <w:rPr>
           <w:highlight w:val="yellow"/>
         </w:rPr>
+        <w:t xml:space="preserve">[NOM DE L'ÉVÉNEMENT]</w:t>
+      </w:r>
+    </w:p>
+    <w:p/>
+    <w:p>
+      <w:r>
+        <w:t xml:space="preserve">Salut </w:t>
+      </w:r>
+      <w:r>
+        <w:rPr>
+          <w:highlight w:val="yellow"/>
+        </w:rPr>
+        <w:t xml:space="preserve">[NOM DU PARTENAIRE]</w:t>
+      </w:r>
+      <w:r>
+        <w:t>,</w:t>
+      </w:r>
+    </w:p>
+    <w:p>
+      <w:pPr>
+        <w:spacing w:before="200" w:lineRule="auto"/>
+      </w:pPr>
+      <w:r>
+        <w:t xml:space="preserve">Nous sommes ravis de savoir que vous serez des nôtres au </w:t>
+      </w:r>
+      <w:r>
+        <w:rPr>
+          <w:highlight w:val="yellow"/>
+        </w:rPr>
         <w:t xml:space="preserve">[EVENT NAME]</w:t>
       </w:r>
+      <w:r>
+        <w:t xml:space="preserve">! </w:t>
+      </w:r>
     </w:p>
     <w:p/>
     <w:p>
       <w:r>
-        <w:t xml:space="preserve">Hi </w:t>
-      </w:r>
-      <w:r>
-        <w:rPr>
-          <w:highlight w:val="yellow"/>
-        </w:rPr>
-        <w:t xml:space="preserve">[PARTNER NAME]</w:t>
-      </w:r>
-      <w:r>
-        <w:t>,</w:t>
-      </w:r>
-    </w:p>
-    <w:p>
-      <w:pPr>
-        <w:spacing w:before="200" w:lineRule="auto"/>
-      </w:pPr>
-      <w:r>
-        <w:t xml:space="preserve">We are excited for you to join us at </w:t>
-      </w:r>
-      <w:r>
-        <w:rPr>
-          <w:highlight w:val="yellow"/>
-        </w:rPr>
-        <w:t xml:space="preserve">[EVENT NAME]</w:t>
-      </w:r>
-      <w:r>
-        <w:t xml:space="preserve">! </w:t>
-      </w:r>
-    </w:p>
-    <w:p/>
-    <w:p>
-      <w:r>
-        <w:t xml:space="preserve">To confirm your registration, we would require you and one guest of your choice to provide us with:</w:t>
+        <w:t xml:space="preserve">Pour confirmer votre inscription, nous souhaitons obtenir de vous, ainsi qu'une personne de votre choix, les informations suivantes :</w:t>
       </w:r>
     </w:p>
     <w:p>
@@ -274,7 +274,7 @@
         </w:rPr>
       </w:pPr>
       <w:r>
-        <w:t xml:space="preserve">A scanned copy of your international passports</w:t>
+        <w:t xml:space="preserve">Une copie scannée de vos passeports internationaux ;</w:t>
       </w:r>
     </w:p>
     <w:p>
@@ -290,7 +290,7 @@
         </w:rPr>
       </w:pPr>
       <w:r>
-        <w:t xml:space="preserve">Covid-19 vaccination certificates</w:t>
+        <w:t xml:space="preserve">Vos certificats de vaccination contre la Covid-19.</w:t>
       </w:r>
       <w:commentRangeEnd w:id="0"/>
       <w:r>
@@ -351,7 +351,7 @@
               <w:pStyle w:val="P68B1DB1-Normal3"/>
             </w:pPr>
             <w:r>
-              <w:t xml:space="preserve">Send my details</w:t>
+              <w:t xml:space="preserve">Envoyer mes coordonnées</w:t>
             </w:r>
           </w:p>
         </w:tc>
@@ -372,7 +372,7 @@
         <w:ind w:left="0" w:firstLine="0"/>
       </w:pPr>
       <w:r>
-        <w:t xml:space="preserve">Your country manager will be in touch to confirm your booking or request any other relevant details. </w:t>
+        <w:t xml:space="preserve">Votre responsable national vous contactera pour confirmer votre réservation ou s'il nécessite des informations supplémentaires. </w:t>
       </w:r>
     </w:p>
     <w:p>
@@ -380,7 +380,7 @@
         <w:spacing w:before="200" w:lineRule="auto"/>
       </w:pPr>
       <w:r>
-        <w:t xml:space="preserve">Our event package offers you and your guest: </w:t>
+        <w:t xml:space="preserve">Notre forfait événementiel vous offre, à vous et à vos invités : </w:t>
       </w:r>
     </w:p>
     <w:p>
@@ -394,7 +394,7 @@
       </w:pPr>
       <w:commentRangeStart w:id="3"/>
       <w:r>
-        <w:t xml:space="preserve">Flight tickets </w:t>
+        <w:t xml:space="preserve">Billets d'avion </w:t>
       </w:r>
     </w:p>
     <w:p>
@@ -407,7 +407,7 @@
         <w:ind w:left="720" w:hanging="360"/>
       </w:pPr>
       <w:r>
-        <w:t xml:space="preserve">Travel insurance </w:t>
+        <w:t xml:space="preserve">Une assurance voyage </w:t>
       </w:r>
     </w:p>
     <w:p>
@@ -420,7 +420,7 @@
         <w:ind w:left="720" w:hanging="360"/>
       </w:pPr>
       <w:r>
-        <w:t xml:space="preserve">Airport – Hotel – Airport transfer </w:t>
+        <w:t xml:space="preserve">Aéroport - Hôtel - Transfert aéroport </w:t>
       </w:r>
     </w:p>
     <w:p>
@@ -437,7 +437,7 @@
         <w:pStyle w:val="P68B1DB1-Normal4"/>
       </w:pPr>
       <w:r>
-        <w:t xml:space="preserve">One hotel room for you and your guest / Two hotel rooms for you and your guest</w:t>
+        <w:t xml:space="preserve">Une ou deux chambres d'hôtel pour votre invité et vous ;</w:t>
       </w:r>
     </w:p>
     <w:p>
@@ -453,16 +453,16 @@
         <w:rPr>
           <w:b w:val="1"/>
         </w:rPr>
-        <w:t>Check-in</w:t>
-      </w:r>
-      <w:r>
-        <w:t xml:space="preserve"> on </w:t>
+        <w:t>Arrivée</w:t>
+      </w:r>
+      <w:r>
+        <w:t xml:space="preserve"> le </w:t>
       </w:r>
       <w:r>
         <w:rPr>
           <w:highlight w:val="yellow"/>
         </w:rPr>
-        <w:t xml:space="preserve">[DD Mmm YYYY]</w:t>
+        <w:t xml:space="preserve">[JJ Mmm AAAA]</w:t>
       </w:r>
     </w:p>
     <w:p>
@@ -478,16 +478,16 @@
         <w:rPr>
           <w:b w:val="1"/>
         </w:rPr>
-        <w:t>Check-out</w:t>
-      </w:r>
-      <w:r>
-        <w:t xml:space="preserve"> on </w:t>
+        <w:t>Départ</w:t>
+      </w:r>
+      <w:r>
+        <w:t xml:space="preserve"> le </w:t>
       </w:r>
       <w:r>
         <w:rPr>
           <w:highlight w:val="yellow"/>
         </w:rPr>
-        <w:t xml:space="preserve">[DD Mmm YYYY]</w:t>
+        <w:t xml:space="preserve">[JJ Mmm AAAA]</w:t>
       </w:r>
     </w:p>
     <w:p>
@@ -500,7 +500,7 @@
         <w:ind w:left="720" w:hanging="360"/>
       </w:pPr>
       <w:r>
-        <w:t xml:space="preserve">Meals (Breakfast, lunch, and dinner)</w:t>
+        <w:t xml:space="preserve">Repas (petit-déjeuner, déjeuner et dîner) ;</w:t>
       </w:r>
     </w:p>
     <w:p>
@@ -534,7 +534,7 @@
         <w:ind w:left="0" w:firstLine="0"/>
       </w:pPr>
       <w:r>
-        <w:t xml:space="preserve">We will send you a confirmation letter before your departure date with the event agenda and information about your flights, transportation, and accommodation. </w:t>
+        <w:t xml:space="preserve">Nous vous enverrons une lettre de confirmation avant la date de votre départ, qui contiendra le programme de l'événement ainsi que les informations liées à vos vols, votre transport et votre hébergement. </w:t>
       </w:r>
     </w:p>
     <w:p>
@@ -548,7 +548,7 @@
       </w:pPr>
       <w:commentRangeStart w:id="4"/>
       <w:r>
-        <w:t xml:space="preserve">If you have any questions, please contact us via </w:t>
+        <w:t xml:space="preserve">Si vous avez des questions, veuillez nous contacter par </w:t>
       </w:r>
       <w:hyperlink r:id="rId7">
         <w:r>
@@ -556,11 +556,11 @@
             <w:color w:val="1155cc"/>
             <w:u w:val="single"/>
           </w:rPr>
-          <w:t xml:space="preserve">live chat</w:t>
+          <w:t xml:space="preserve">chat en direct</w:t>
         </w:r>
       </w:hyperlink>
       <w:r>
-        <w:t xml:space="preserve"> or </w:t>
+        <w:t xml:space="preserve"> ou par </w:t>
       </w:r>
       <w:hyperlink r:id="rId8">
         <w:r>
@@ -580,7 +580,7 @@
         <w:spacing w:after="200" w:lineRule="auto"/>
       </w:pPr>
       <w:r>
-        <w:t xml:space="preserve">If you have any questions, please contact your country manager, </w:t>
+        <w:t xml:space="preserve">Si vous avez des questions, veuillez contacter votre responsable national, </w:t>
       </w:r>
       <w:r>
         <w:rPr>
@@ -589,7 +589,7 @@
         <w:t>[NAME]</w:t>
       </w:r>
       <w:r>
-        <w:t xml:space="preserve">, at </w:t>
+        <w:t xml:space="preserve">, à l'adresse </w:t>
       </w:r>
       <w:r>
         <w:rPr>
@@ -598,7 +598,7 @@
         <w:t xml:space="preserve">[EMAIL ADDRESS]</w:t>
       </w:r>
       <w:r>
-        <w:t xml:space="preserve"> or </w:t>
+        <w:t xml:space="preserve"> ou au</w:t>
       </w:r>
       <w:r>
         <w:rPr>
@@ -624,7 +624,7 @@
         <w:ind w:left="0" w:firstLine="0"/>
       </w:pPr>
       <w:r>
-        <w:t xml:space="preserve">We look forward to seeing you soon.</w:t>
+        <w:t xml:space="preserve">À très bientôt !</w:t>
       </w:r>
     </w:p>
     <w:sectPr>
@@ -786,7 +786,7 @@
         <w:pStyle w:val="P68B1DB1-Normal5"/>
       </w:pPr>
       <w:r>
-        <w:t xml:space="preserve">choose either one</w:t>
+        <w:t xml:space="preserve">choisissez l'un ou l'autre</w:t>
       </w:r>
     </w:p>
   </w:comment>

</xml_diff>